<commit_message>
Inserção do lançamento contábil de iof e outros custos no contrato de seguros
</commit_message>
<xml_diff>
--- a/Contratos/Seguros/SEGUROS lançamentos contábeis.docx
+++ b/Contratos/Seguros/SEGUROS lançamentos contábeis.docx
@@ -236,8 +236,6 @@
           <w:sz w:val="20"/>
         </w:rPr>
       </w:pPr>
-      <w:bookmarkStart w:id="0" w:name="_GoBack"/>
-      <w:bookmarkEnd w:id="0"/>
     </w:p>
     <w:p>
       <w:proofErr w:type="gramStart"/>
@@ -299,21 +297,7 @@
         <w:rPr>
           <w:sz w:val="20"/>
         </w:rPr>
-        <w:t xml:space="preserve"> a despesa precisa ser “apropriada” conforme a vigência do contrato, e a conta contábil </w:t>
-      </w:r>
-      <w:proofErr w:type="gramStart"/>
-      <w:r>
-        <w:rPr>
-          <w:sz w:val="20"/>
-        </w:rPr>
-        <w:t>de</w:t>
-      </w:r>
-      <w:proofErr w:type="gramEnd"/>
-      <w:r>
-        <w:rPr>
-          <w:sz w:val="20"/>
-        </w:rPr>
-        <w:t xml:space="preserve"> despesa pode variar de acordo com o “subgrupo” do bem. Sendo assim, é sempre gerado um lançamento para cada bem inserido dentro de cada mês de vigência.</w:t>
+        <w:t xml:space="preserve"> a despesa precisa ser “apropriada” conforme a vigência do contrato, e a conta contábil de despesa pode variar de acordo com o “subgrupo” do bem. Sendo assim, é sempre gerado um lançamento para cada bem inserido dentro de cada mês de vigência.</w:t>
       </w:r>
     </w:p>
     <w:tbl>
@@ -407,19 +391,25 @@
               </w:rPr>
               <w:t>Cta</w:t>
             </w:r>
+            <w:proofErr w:type="spellEnd"/>
             <w:proofErr w:type="gramEnd"/>
             <w:r>
               <w:rPr>
                 <w:sz w:val="20"/>
               </w:rPr>
-              <w:t>.Contábil</w:t>
-            </w:r>
-            <w:proofErr w:type="spellEnd"/>
-            <w:r>
-              <w:rPr>
-                <w:sz w:val="20"/>
-              </w:rPr>
-              <w:t xml:space="preserve"> Seguros a Apropriar</w:t>
+              <w:t>.</w:t>
+            </w:r>
+            <w:r>
+              <w:rPr>
+                <w:sz w:val="20"/>
+              </w:rPr>
+              <w:t xml:space="preserve"> </w:t>
+            </w:r>
+            <w:r>
+              <w:rPr>
+                <w:sz w:val="20"/>
+              </w:rPr>
+              <w:t>Contábil Seguros a Apropriar</w:t>
             </w:r>
             <w:r>
               <w:rPr>
@@ -507,6 +497,256 @@
         </w:tc>
       </w:tr>
     </w:tbl>
+    <w:p>
+      <w:pPr>
+        <w:rPr>
+          <w:sz w:val="20"/>
+        </w:rPr>
+      </w:pPr>
+    </w:p>
+    <w:p>
+      <w:pPr>
+        <w:rPr>
+          <w:sz w:val="20"/>
+        </w:rPr>
+      </w:pPr>
+      <w:proofErr w:type="gramStart"/>
+      <w:r>
+        <w:rPr>
+          <w:sz w:val="20"/>
+        </w:rPr>
+        <w:t>3</w:t>
+      </w:r>
+      <w:proofErr w:type="gramEnd"/>
+      <w:r>
+        <w:rPr>
+          <w:sz w:val="20"/>
+        </w:rPr>
+        <w:t xml:space="preserve"> Lançamentos contábeis de “IOF” e “Outros custos”</w:t>
+      </w:r>
+    </w:p>
+    <w:p>
+      <w:pPr>
+        <w:rPr>
+          <w:sz w:val="20"/>
+        </w:rPr>
+      </w:pPr>
+      <w:r>
+        <w:rPr>
+          <w:sz w:val="20"/>
+        </w:rPr>
+        <w:t>Na primeira página do cadastro do contrato, o usuário tem a opção de informar um valor de custos com IOF ou “outros custos”. Estes dois valores precisam também chegar até a contabilidade, conforme os lançamentos abaixo.</w:t>
+      </w:r>
+    </w:p>
+    <w:p>
+      <w:pPr>
+        <w:rPr>
+          <w:sz w:val="20"/>
+        </w:rPr>
+      </w:pPr>
+      <w:proofErr w:type="spellStart"/>
+      <w:r>
+        <w:rPr>
+          <w:sz w:val="20"/>
+        </w:rPr>
+        <w:t>Obs</w:t>
+      </w:r>
+      <w:proofErr w:type="spellEnd"/>
+      <w:r>
+        <w:rPr>
+          <w:sz w:val="20"/>
+        </w:rPr>
+        <w:t xml:space="preserve">: O lançamento contábil para </w:t>
+      </w:r>
+      <w:proofErr w:type="spellStart"/>
+      <w:proofErr w:type="gramStart"/>
+      <w:r>
+        <w:rPr>
+          <w:sz w:val="20"/>
+        </w:rPr>
+        <w:t>iof</w:t>
+      </w:r>
+      <w:proofErr w:type="spellEnd"/>
+      <w:proofErr w:type="gramEnd"/>
+      <w:r>
+        <w:rPr>
+          <w:sz w:val="20"/>
+        </w:rPr>
+        <w:t xml:space="preserve"> e para outros custos é basicamente o mesmo, só muda a conta contábil que será usada como débito.</w:t>
+      </w:r>
+      <w:bookmarkStart w:id="0" w:name="_GoBack"/>
+      <w:bookmarkEnd w:id="0"/>
+    </w:p>
+    <w:tbl>
+      <w:tblPr>
+        <w:tblStyle w:val="Tabelacomgrade"/>
+        <w:tblW w:w="0" w:type="auto"/>
+        <w:tblLook w:val="04A0" w:firstRow="1" w:lastRow="0" w:firstColumn="1" w:lastColumn="0" w:noHBand="0" w:noVBand="1"/>
+      </w:tblPr>
+      <w:tblGrid>
+        <w:gridCol w:w="869"/>
+        <w:gridCol w:w="7827"/>
+      </w:tblGrid>
+      <w:tr>
+        <w:tc>
+          <w:tcPr>
+            <w:tcW w:w="817" w:type="dxa"/>
+          </w:tcPr>
+          <w:p>
+            <w:pPr>
+              <w:rPr>
+                <w:sz w:val="20"/>
+              </w:rPr>
+            </w:pPr>
+            <w:r>
+              <w:rPr>
+                <w:sz w:val="20"/>
+              </w:rPr>
+              <w:t>Débito:</w:t>
+            </w:r>
+          </w:p>
+        </w:tc>
+        <w:tc>
+          <w:tcPr>
+            <w:tcW w:w="7827" w:type="dxa"/>
+          </w:tcPr>
+          <w:p>
+            <w:pPr>
+              <w:rPr>
+                <w:sz w:val="20"/>
+              </w:rPr>
+            </w:pPr>
+            <w:r>
+              <w:rPr>
+                <w:sz w:val="20"/>
+              </w:rPr>
+              <w:t>Conta parametrizada como “Despesa com IOF” ou “Despesa com Outros custos” nas parametrizações do contrato de seguro.</w:t>
+            </w:r>
+          </w:p>
+        </w:tc>
+      </w:tr>
+      <w:tr>
+        <w:tc>
+          <w:tcPr>
+            <w:tcW w:w="817" w:type="dxa"/>
+          </w:tcPr>
+          <w:p>
+            <w:pPr>
+              <w:rPr>
+                <w:sz w:val="20"/>
+              </w:rPr>
+            </w:pPr>
+            <w:r>
+              <w:rPr>
+                <w:sz w:val="20"/>
+              </w:rPr>
+              <w:t>Crédito:</w:t>
+            </w:r>
+          </w:p>
+        </w:tc>
+        <w:tc>
+          <w:tcPr>
+            <w:tcW w:w="7827" w:type="dxa"/>
+          </w:tcPr>
+          <w:p>
+            <w:pPr>
+              <w:rPr>
+                <w:sz w:val="20"/>
+              </w:rPr>
+            </w:pPr>
+            <w:r>
+              <w:rPr>
+                <w:sz w:val="20"/>
+              </w:rPr>
+              <w:t>Conta contábil vinculada ao fornecedor usado no contrato de seguro</w:t>
+            </w:r>
+          </w:p>
+        </w:tc>
+      </w:tr>
+      <w:tr>
+        <w:tc>
+          <w:tcPr>
+            <w:tcW w:w="817" w:type="dxa"/>
+          </w:tcPr>
+          <w:p>
+            <w:pPr>
+              <w:rPr>
+                <w:sz w:val="20"/>
+              </w:rPr>
+            </w:pPr>
+            <w:r>
+              <w:rPr>
+                <w:sz w:val="20"/>
+              </w:rPr>
+              <w:t>Valor:</w:t>
+            </w:r>
+          </w:p>
+        </w:tc>
+        <w:tc>
+          <w:tcPr>
+            <w:tcW w:w="7827" w:type="dxa"/>
+          </w:tcPr>
+          <w:p>
+            <w:pPr>
+              <w:rPr>
+                <w:sz w:val="20"/>
+              </w:rPr>
+            </w:pPr>
+            <w:r>
+              <w:rPr>
+                <w:sz w:val="20"/>
+              </w:rPr>
+              <w:t>Valor de IOF ou Outros custos</w:t>
+            </w:r>
+          </w:p>
+        </w:tc>
+      </w:tr>
+      <w:tr>
+        <w:tc>
+          <w:tcPr>
+            <w:tcW w:w="817" w:type="dxa"/>
+          </w:tcPr>
+          <w:p>
+            <w:pPr>
+              <w:rPr>
+                <w:sz w:val="20"/>
+              </w:rPr>
+            </w:pPr>
+            <w:r>
+              <w:rPr>
+                <w:sz w:val="20"/>
+              </w:rPr>
+              <w:t>Data:</w:t>
+            </w:r>
+          </w:p>
+        </w:tc>
+        <w:tc>
+          <w:tcPr>
+            <w:tcW w:w="7827" w:type="dxa"/>
+          </w:tcPr>
+          <w:p>
+            <w:pPr>
+              <w:rPr>
+                <w:sz w:val="20"/>
+              </w:rPr>
+            </w:pPr>
+            <w:r>
+              <w:rPr>
+                <w:sz w:val="20"/>
+              </w:rPr>
+              <w:t>Data de emissão do contrato</w:t>
+            </w:r>
+          </w:p>
+        </w:tc>
+      </w:tr>
+    </w:tbl>
+    <w:p>
+      <w:pPr>
+        <w:rPr>
+          <w:sz w:val="20"/>
+        </w:rPr>
+      </w:pPr>
+    </w:p>
     <w:p>
       <w:pPr>
         <w:rPr>

</xml_diff>